<commit_message>
Changed 2 recipies and added 2 minor features
</commit_message>
<xml_diff>
--- a/cannette/cannette.docx
+++ b/cannette/cannette.docx
@@ -17,7 +17,7 @@
           <w:sz w:val="32"/>
           <w:szCs w:val="32"/>
         </w:rPr>
-        <w:t xml:space="preserve">Filet de </w:t>
+        <w:t xml:space="preserve">Eendenborstfilet (filet de </w:t>
       </w:r>
       <w:proofErr w:type="spellStart"/>
       <w:r>
@@ -26,7 +26,7 @@
           <w:sz w:val="32"/>
           <w:szCs w:val="32"/>
         </w:rPr>
-        <w:t>cannette</w:t>
+        <w:t>canette</w:t>
       </w:r>
       <w:proofErr w:type="spellEnd"/>
       <w:r>
@@ -35,7 +35,69 @@
           <w:sz w:val="32"/>
           <w:szCs w:val="32"/>
         </w:rPr>
-        <w:t xml:space="preserve"> (eendenborstfilet)</w:t>
+        <w:t xml:space="preserve">) </w:t>
+      </w:r>
+      <w:r>
+        <w:rPr>
+          <w:rFonts w:ascii="Arial" w:hAnsi="Arial" w:cs="Arial"/>
+          <w:sz w:val="32"/>
+          <w:szCs w:val="32"/>
+        </w:rPr>
+        <w:t xml:space="preserve">met </w:t>
+      </w:r>
+      <w:proofErr w:type="spellStart"/>
+      <w:r>
+        <w:rPr>
+          <w:rFonts w:ascii="Arial" w:hAnsi="Arial" w:cs="Arial"/>
+          <w:sz w:val="32"/>
+          <w:szCs w:val="32"/>
+        </w:rPr>
+        <w:t>apple</w:t>
+      </w:r>
+      <w:proofErr w:type="spellEnd"/>
+      <w:r>
+        <w:rPr>
+          <w:rFonts w:ascii="Arial" w:hAnsi="Arial" w:cs="Arial"/>
+          <w:sz w:val="32"/>
+          <w:szCs w:val="32"/>
+        </w:rPr>
+        <w:t xml:space="preserve">, </w:t>
+      </w:r>
+      <w:proofErr w:type="spellStart"/>
+      <w:r>
+        <w:rPr>
+          <w:rFonts w:ascii="Arial" w:hAnsi="Arial" w:cs="Arial"/>
+          <w:sz w:val="32"/>
+          <w:szCs w:val="32"/>
+        </w:rPr>
+        <w:t>pear</w:t>
+      </w:r>
+      <w:proofErr w:type="spellEnd"/>
+      <w:r>
+        <w:rPr>
+          <w:rFonts w:ascii="Arial" w:hAnsi="Arial" w:cs="Arial"/>
+          <w:sz w:val="32"/>
+          <w:szCs w:val="32"/>
+        </w:rPr>
+        <w:t xml:space="preserve"> &amp; </w:t>
+      </w:r>
+      <w:proofErr w:type="spellStart"/>
+      <w:r>
+        <w:rPr>
+          <w:rFonts w:ascii="Arial" w:hAnsi="Arial" w:cs="Arial"/>
+          <w:sz w:val="32"/>
+          <w:szCs w:val="32"/>
+        </w:rPr>
+        <w:t>ginger</w:t>
+      </w:r>
+      <w:proofErr w:type="spellEnd"/>
+      <w:r>
+        <w:rPr>
+          <w:rFonts w:ascii="Arial" w:hAnsi="Arial" w:cs="Arial"/>
+          <w:sz w:val="32"/>
+          <w:szCs w:val="32"/>
+        </w:rPr>
+        <w:t xml:space="preserve"> chutney</w:t>
       </w:r>
     </w:p>
     <w:p>
@@ -91,7 +153,15 @@
           <w:sz w:val="24"/>
           <w:szCs w:val="24"/>
         </w:rPr>
-        <w:t>2 tamme eendenborstfilets</w:t>
+        <w:t>tamme eendenborstfilet</w:t>
+      </w:r>
+      <w:r>
+        <w:rPr>
+          <w:rFonts w:ascii="Arial" w:hAnsi="Arial" w:cs="Arial"/>
+          <w:sz w:val="24"/>
+          <w:szCs w:val="24"/>
+        </w:rPr>
+        <w:t xml:space="preserve"> 2 stuks</w:t>
       </w:r>
     </w:p>
     <w:p>
@@ -162,10 +232,54 @@
     </w:p>
     <w:p>
       <w:pPr>
-        <w:rPr>
-          <w:rFonts w:ascii="Arial" w:hAnsi="Arial" w:cs="Arial"/>
-          <w:sz w:val="24"/>
-          <w:szCs w:val="24"/>
+        <w:pStyle w:val="Lijstalinea"/>
+        <w:numPr>
+          <w:ilvl w:val="0"/>
+          <w:numId w:val="2"/>
+        </w:numPr>
+        <w:rPr>
+          <w:rFonts w:ascii="Arial" w:hAnsi="Arial" w:cs="Arial"/>
+          <w:sz w:val="24"/>
+          <w:szCs w:val="24"/>
+          <w:lang w:val="en-US"/>
+        </w:rPr>
+      </w:pPr>
+      <w:r>
+        <w:rPr>
+          <w:rFonts w:ascii="Arial" w:hAnsi="Arial" w:cs="Arial"/>
+          <w:sz w:val="24"/>
+          <w:szCs w:val="24"/>
+          <w:lang w:val="en-US"/>
+        </w:rPr>
+        <w:t>apple, pear &amp; ginger chutney (</w:t>
+      </w:r>
+      <w:r>
+        <w:rPr>
+          <w:rFonts w:ascii="Arial" w:hAnsi="Arial" w:cs="Arial"/>
+          <w:sz w:val="24"/>
+          <w:szCs w:val="24"/>
+          <w:lang w:val="en-US"/>
+        </w:rPr>
+        <w:t xml:space="preserve">van </w:t>
+      </w:r>
+      <w:r>
+        <w:rPr>
+          <w:rFonts w:ascii="Arial" w:hAnsi="Arial" w:cs="Arial"/>
+          <w:sz w:val="24"/>
+          <w:szCs w:val="24"/>
+          <w:lang w:val="en-US"/>
+        </w:rPr>
+        <w:t xml:space="preserve">Mrs. Bridges) </w:t>
+      </w:r>
+    </w:p>
+    <w:p>
+      <w:pPr>
+        <w:pStyle w:val="Lijstalinea"/>
+        <w:rPr>
+          <w:rFonts w:ascii="Arial" w:hAnsi="Arial" w:cs="Arial"/>
+          <w:sz w:val="24"/>
+          <w:szCs w:val="24"/>
+          <w:lang w:val="en-US"/>
         </w:rPr>
       </w:pPr>
     </w:p>
@@ -205,26 +319,16 @@
           <w:sz w:val="24"/>
           <w:szCs w:val="24"/>
         </w:rPr>
-        <w:t xml:space="preserve">snijd </w:t>
-      </w:r>
-      <w:r>
-        <w:rPr>
-          <w:rFonts w:ascii="Arial" w:hAnsi="Arial" w:cs="Arial"/>
-          <w:sz w:val="24"/>
-          <w:szCs w:val="24"/>
-        </w:rPr>
-        <w:t xml:space="preserve">op de </w:t>
-      </w:r>
-      <w:proofErr w:type="spellStart"/>
-      <w:r>
-        <w:rPr>
-          <w:rFonts w:ascii="Arial" w:hAnsi="Arial" w:cs="Arial"/>
-          <w:sz w:val="24"/>
-          <w:szCs w:val="24"/>
-        </w:rPr>
-        <w:t>velkant</w:t>
-      </w:r>
-      <w:proofErr w:type="spellEnd"/>
+        <w:t>snijd</w:t>
+      </w:r>
+      <w:r>
+        <w:rPr>
+          <w:rFonts w:ascii="Arial" w:hAnsi="Arial" w:cs="Arial"/>
+          <w:sz w:val="24"/>
+          <w:szCs w:val="24"/>
+        </w:rPr>
+        <w:t xml:space="preserve"> de eendenborstfilet</w:t>
+      </w:r>
       <w:r>
         <w:rPr>
           <w:rFonts w:ascii="Arial" w:hAnsi="Arial" w:cs="Arial"/>
@@ -239,7 +343,47 @@
           <w:sz w:val="24"/>
           <w:szCs w:val="24"/>
         </w:rPr>
-        <w:t>een ruitpatroon in het vet van de eendenborstfilet</w:t>
+        <w:t xml:space="preserve">- </w:t>
+      </w:r>
+      <w:r>
+        <w:rPr>
+          <w:rFonts w:ascii="Arial" w:hAnsi="Arial" w:cs="Arial"/>
+          <w:sz w:val="24"/>
+          <w:szCs w:val="24"/>
+        </w:rPr>
+        <w:t>op de kant</w:t>
+      </w:r>
+      <w:r>
+        <w:rPr>
+          <w:rFonts w:ascii="Arial" w:hAnsi="Arial" w:cs="Arial"/>
+          <w:sz w:val="24"/>
+          <w:szCs w:val="24"/>
+        </w:rPr>
+        <w:t xml:space="preserve"> waar het vet zit</w:t>
+      </w:r>
+      <w:r>
+        <w:rPr>
+          <w:rFonts w:ascii="Arial" w:hAnsi="Arial" w:cs="Arial"/>
+          <w:sz w:val="24"/>
+          <w:szCs w:val="24"/>
+        </w:rPr>
+        <w:t xml:space="preserve"> - </w:t>
+      </w:r>
+      <w:r>
+        <w:rPr>
+          <w:rFonts w:ascii="Arial" w:hAnsi="Arial" w:cs="Arial"/>
+          <w:sz w:val="24"/>
+          <w:szCs w:val="24"/>
+        </w:rPr>
+        <w:t>met een ruitjespatroon</w:t>
+      </w:r>
+      <w:r>
+        <w:rPr>
+          <w:rFonts w:ascii="Arial" w:hAnsi="Arial" w:cs="Arial"/>
+          <w:sz w:val="24"/>
+          <w:szCs w:val="24"/>
+        </w:rPr>
+        <w:t xml:space="preserve"> in</w:t>
       </w:r>
     </w:p>
     <w:p>
@@ -261,7 +405,7 @@
           <w:sz w:val="24"/>
           <w:szCs w:val="24"/>
         </w:rPr>
-        <w:t>zet een voorverwarmde koekenpan op een hoog vuur en laat deze goed heet worden</w:t>
+        <w:t xml:space="preserve">snijd niet al te diep in het vet want anders kom je in het vlees terecht </w:t>
       </w:r>
     </w:p>
     <w:p>
@@ -283,7 +427,7 @@
           <w:sz w:val="24"/>
           <w:szCs w:val="24"/>
         </w:rPr>
-        <w:t xml:space="preserve">leg de filets op de </w:t>
+        <w:t xml:space="preserve">zet een voorverwarmde koekenpan – </w:t>
       </w:r>
       <w:proofErr w:type="spellStart"/>
       <w:r>
@@ -292,7 +436,7 @@
           <w:sz w:val="24"/>
           <w:szCs w:val="24"/>
         </w:rPr>
-        <w:t>velkant</w:t>
+        <w:t>zònder</w:t>
       </w:r>
       <w:proofErr w:type="spellEnd"/>
       <w:r>
@@ -301,7 +445,7 @@
           <w:sz w:val="24"/>
           <w:szCs w:val="24"/>
         </w:rPr>
-        <w:t xml:space="preserve"> in de pan en </w:t>
+        <w:t xml:space="preserve"> olie of boter - op een hoog vuur</w:t>
       </w:r>
     </w:p>
     <w:p>
@@ -323,18 +467,8 @@
           <w:sz w:val="24"/>
           <w:szCs w:val="24"/>
         </w:rPr>
-        <w:t>bak ze zó stevig aan dat je het vet uit de filets ziet lopen</w:t>
-      </w:r>
-    </w:p>
-    <w:p>
-      <w:pPr>
-        <w:pStyle w:val="Lijstalinea"/>
-        <w:rPr>
-          <w:rFonts w:ascii="Arial" w:hAnsi="Arial" w:cs="Arial"/>
-          <w:sz w:val="24"/>
-          <w:szCs w:val="24"/>
-        </w:rPr>
-      </w:pPr>
+        <w:t>laat deze goed heet worden</w:t>
+      </w:r>
     </w:p>
     <w:p>
       <w:pPr>
@@ -355,7 +489,39 @@
           <w:sz w:val="24"/>
           <w:szCs w:val="24"/>
         </w:rPr>
-        <w:t xml:space="preserve">draai na één minuut het vuur op de halve stand en </w:t>
+        <w:t>leg de filet op de</w:t>
+      </w:r>
+      <w:r>
+        <w:rPr>
+          <w:rFonts w:ascii="Arial" w:hAnsi="Arial" w:cs="Arial"/>
+          <w:sz w:val="24"/>
+          <w:szCs w:val="24"/>
+        </w:rPr>
+        <w:t xml:space="preserve"> kant </w:t>
+      </w:r>
+      <w:r>
+        <w:rPr>
+          <w:rFonts w:ascii="Arial" w:hAnsi="Arial" w:cs="Arial"/>
+          <w:sz w:val="24"/>
+          <w:szCs w:val="24"/>
+        </w:rPr>
+        <w:t>van</w:t>
+      </w:r>
+      <w:r>
+        <w:rPr>
+          <w:rFonts w:ascii="Arial" w:hAnsi="Arial" w:cs="Arial"/>
+          <w:sz w:val="24"/>
+          <w:szCs w:val="24"/>
+        </w:rPr>
+        <w:t xml:space="preserve"> het vet </w:t>
+      </w:r>
+      <w:r>
+        <w:rPr>
+          <w:rFonts w:ascii="Arial" w:hAnsi="Arial" w:cs="Arial"/>
+          <w:sz w:val="24"/>
+          <w:szCs w:val="24"/>
+        </w:rPr>
+        <w:t xml:space="preserve">in de pan en </w:t>
       </w:r>
     </w:p>
     <w:p>
@@ -377,7 +543,71 @@
           <w:sz w:val="24"/>
           <w:szCs w:val="24"/>
         </w:rPr>
-        <w:t>bak de filets nog drie minuten door</w:t>
+        <w:t xml:space="preserve">bak </w:t>
+      </w:r>
+      <w:r>
+        <w:rPr>
+          <w:rFonts w:ascii="Arial" w:hAnsi="Arial" w:cs="Arial"/>
+          <w:sz w:val="24"/>
+          <w:szCs w:val="24"/>
+        </w:rPr>
+        <w:t>de filet</w:t>
+      </w:r>
+      <w:r>
+        <w:rPr>
+          <w:rFonts w:ascii="Arial" w:hAnsi="Arial" w:cs="Arial"/>
+          <w:sz w:val="24"/>
+          <w:szCs w:val="24"/>
+        </w:rPr>
+        <w:t xml:space="preserve"> </w:t>
+      </w:r>
+      <w:r>
+        <w:rPr>
+          <w:rFonts w:ascii="Arial" w:hAnsi="Arial" w:cs="Arial"/>
+          <w:sz w:val="24"/>
+          <w:szCs w:val="24"/>
+        </w:rPr>
+        <w:t xml:space="preserve">aan deze kant één minuut </w:t>
+      </w:r>
+      <w:r>
+        <w:rPr>
+          <w:rFonts w:ascii="Arial" w:hAnsi="Arial" w:cs="Arial"/>
+          <w:sz w:val="24"/>
+          <w:szCs w:val="24"/>
+        </w:rPr>
+        <w:t xml:space="preserve">zodat </w:t>
+      </w:r>
+      <w:r>
+        <w:rPr>
+          <w:rFonts w:ascii="Arial" w:hAnsi="Arial" w:cs="Arial"/>
+          <w:sz w:val="24"/>
+          <w:szCs w:val="24"/>
+        </w:rPr>
+        <w:t xml:space="preserve">het vet </w:t>
+      </w:r>
+      <w:r>
+        <w:rPr>
+          <w:rFonts w:ascii="Arial" w:hAnsi="Arial" w:cs="Arial"/>
+          <w:sz w:val="24"/>
+          <w:szCs w:val="24"/>
+        </w:rPr>
+        <w:t>er</w:t>
+      </w:r>
+      <w:r>
+        <w:rPr>
+          <w:rFonts w:ascii="Arial" w:hAnsi="Arial" w:cs="Arial"/>
+          <w:sz w:val="24"/>
+          <w:szCs w:val="24"/>
+        </w:rPr>
+        <w:t xml:space="preserve">uit </w:t>
+      </w:r>
+      <w:r>
+        <w:rPr>
+          <w:rFonts w:ascii="Arial" w:hAnsi="Arial" w:cs="Arial"/>
+          <w:sz w:val="24"/>
+          <w:szCs w:val="24"/>
+        </w:rPr>
+        <w:t>kan lopen</w:t>
       </w:r>
     </w:p>
     <w:p>
@@ -399,23 +629,31 @@
           <w:sz w:val="24"/>
           <w:szCs w:val="24"/>
         </w:rPr>
-        <w:t xml:space="preserve">draai de filets om en laat de andere kant </w:t>
-      </w:r>
-      <w:r>
-        <w:rPr>
-          <w:rFonts w:ascii="Arial" w:hAnsi="Arial" w:cs="Arial"/>
-          <w:sz w:val="24"/>
-          <w:szCs w:val="24"/>
-        </w:rPr>
-        <w:t xml:space="preserve">zo’n </w:t>
-      </w:r>
-      <w:r>
-        <w:rPr>
-          <w:rFonts w:ascii="Arial" w:hAnsi="Arial" w:cs="Arial"/>
-          <w:sz w:val="24"/>
-          <w:szCs w:val="24"/>
-        </w:rPr>
-        <w:t>vier minuten bakken</w:t>
+        <w:t xml:space="preserve">zo </w:t>
+      </w:r>
+      <w:r>
+        <w:rPr>
+          <w:rFonts w:ascii="Arial" w:hAnsi="Arial" w:cs="Arial"/>
+          <w:sz w:val="24"/>
+          <w:szCs w:val="24"/>
+        </w:rPr>
+        <w:t xml:space="preserve">krijg je een krokante korst en </w:t>
+      </w:r>
+      <w:r>
+        <w:rPr>
+          <w:rFonts w:ascii="Arial" w:hAnsi="Arial" w:cs="Arial"/>
+          <w:sz w:val="24"/>
+          <w:szCs w:val="24"/>
+        </w:rPr>
+        <w:t>raak</w:t>
+      </w:r>
+      <w:r>
+        <w:rPr>
+          <w:rFonts w:ascii="Arial" w:hAnsi="Arial" w:cs="Arial"/>
+          <w:sz w:val="24"/>
+          <w:szCs w:val="24"/>
+        </w:rPr>
+        <w:t xml:space="preserve"> je het grootste deel van het vet kwijt</w:t>
       </w:r>
     </w:p>
     <w:p>
@@ -437,52 +675,8 @@
           <w:sz w:val="24"/>
           <w:szCs w:val="24"/>
         </w:rPr>
-        <w:t xml:space="preserve">draai de filets terug naar de </w:t>
-      </w:r>
-      <w:proofErr w:type="spellStart"/>
-      <w:r>
-        <w:rPr>
-          <w:rFonts w:ascii="Arial" w:hAnsi="Arial" w:cs="Arial"/>
-          <w:sz w:val="24"/>
-          <w:szCs w:val="24"/>
-        </w:rPr>
-        <w:t>velkant</w:t>
-      </w:r>
-      <w:proofErr w:type="spellEnd"/>
-      <w:r>
-        <w:rPr>
-          <w:rFonts w:ascii="Arial" w:hAnsi="Arial" w:cs="Arial"/>
-          <w:sz w:val="24"/>
-          <w:szCs w:val="24"/>
-        </w:rPr>
-        <w:t xml:space="preserve"> en braad deze </w:t>
-      </w:r>
-      <w:r>
-        <w:rPr>
-          <w:rFonts w:ascii="Arial" w:hAnsi="Arial" w:cs="Arial"/>
-          <w:sz w:val="24"/>
-          <w:szCs w:val="24"/>
-        </w:rPr>
-        <w:t xml:space="preserve">kant </w:t>
-      </w:r>
-      <w:r>
-        <w:rPr>
-          <w:rFonts w:ascii="Arial" w:hAnsi="Arial" w:cs="Arial"/>
-          <w:sz w:val="24"/>
-          <w:szCs w:val="24"/>
-        </w:rPr>
-        <w:t xml:space="preserve">nog eens drie minuten </w:t>
-      </w:r>
-    </w:p>
-    <w:p>
-      <w:pPr>
-        <w:pStyle w:val="Lijstalinea"/>
-        <w:rPr>
-          <w:rFonts w:ascii="Arial" w:hAnsi="Arial" w:cs="Arial"/>
-          <w:sz w:val="24"/>
-          <w:szCs w:val="24"/>
-        </w:rPr>
-      </w:pPr>
+        <w:t xml:space="preserve">draai na één minuut het vuur op de halve stand en </w:t>
+      </w:r>
     </w:p>
     <w:p>
       <w:pPr>
@@ -503,7 +697,33 @@
           <w:sz w:val="24"/>
           <w:szCs w:val="24"/>
         </w:rPr>
-        <w:t xml:space="preserve">peper en zout de filets om en om </w:t>
+        <w:t>bak de filet</w:t>
+      </w:r>
+      <w:r>
+        <w:rPr>
+          <w:rFonts w:ascii="Arial" w:hAnsi="Arial" w:cs="Arial"/>
+          <w:sz w:val="24"/>
+          <w:szCs w:val="24"/>
+        </w:rPr>
+        <w:t xml:space="preserve"> op de </w:t>
+      </w:r>
+      <w:proofErr w:type="spellStart"/>
+      <w:r>
+        <w:rPr>
+          <w:rFonts w:ascii="Arial" w:hAnsi="Arial" w:cs="Arial"/>
+          <w:sz w:val="24"/>
+          <w:szCs w:val="24"/>
+        </w:rPr>
+        <w:t>vetkant</w:t>
+      </w:r>
+      <w:proofErr w:type="spellEnd"/>
+      <w:r>
+        <w:rPr>
+          <w:rFonts w:ascii="Arial" w:hAnsi="Arial" w:cs="Arial"/>
+          <w:sz w:val="24"/>
+          <w:szCs w:val="24"/>
+        </w:rPr>
+        <w:t xml:space="preserve"> nog drie minuten door</w:t>
       </w:r>
     </w:p>
     <w:p>
@@ -525,15 +745,23 @@
           <w:sz w:val="24"/>
           <w:szCs w:val="24"/>
         </w:rPr>
-        <w:t xml:space="preserve">wikkel ze daarna in aluminiumfolie </w:t>
-      </w:r>
-      <w:r>
-        <w:rPr>
-          <w:rFonts w:ascii="Arial" w:hAnsi="Arial" w:cs="Arial"/>
-          <w:sz w:val="24"/>
-          <w:szCs w:val="24"/>
-        </w:rPr>
-        <w:t xml:space="preserve">en </w:t>
+        <w:t>draai de filet om en laat de andere kant</w:t>
+      </w:r>
+      <w:r>
+        <w:rPr>
+          <w:rFonts w:ascii="Arial" w:hAnsi="Arial" w:cs="Arial"/>
+          <w:sz w:val="24"/>
+          <w:szCs w:val="24"/>
+        </w:rPr>
+        <w:t xml:space="preserve"> </w:t>
+      </w:r>
+      <w:r>
+        <w:rPr>
+          <w:rFonts w:ascii="Arial" w:hAnsi="Arial" w:cs="Arial"/>
+          <w:sz w:val="24"/>
+          <w:szCs w:val="24"/>
+        </w:rPr>
+        <w:t>vier minuten bakken</w:t>
       </w:r>
     </w:p>
     <w:p>
@@ -555,31 +783,7 @@
           <w:sz w:val="24"/>
           <w:szCs w:val="24"/>
         </w:rPr>
-        <w:t>laat</w:t>
-      </w:r>
-      <w:r>
-        <w:rPr>
-          <w:rFonts w:ascii="Arial" w:hAnsi="Arial" w:cs="Arial"/>
-          <w:sz w:val="24"/>
-          <w:szCs w:val="24"/>
-        </w:rPr>
-        <w:t xml:space="preserve"> </w:t>
-      </w:r>
-      <w:r>
-        <w:rPr>
-          <w:rFonts w:ascii="Arial" w:hAnsi="Arial" w:cs="Arial"/>
-          <w:sz w:val="24"/>
-          <w:szCs w:val="24"/>
-        </w:rPr>
-        <w:t>de filets</w:t>
-      </w:r>
-      <w:r>
-        <w:rPr>
-          <w:rFonts w:ascii="Arial" w:hAnsi="Arial" w:cs="Arial"/>
-          <w:sz w:val="24"/>
-          <w:szCs w:val="24"/>
-        </w:rPr>
-        <w:t xml:space="preserve"> zo vijf minuten rusten</w:t>
+        <w:t xml:space="preserve">doe wat zout op één kant van filet en wat peper aan beide kanten van de filet </w:t>
       </w:r>
     </w:p>
     <w:p>
@@ -601,7 +805,334 @@
           <w:sz w:val="24"/>
           <w:szCs w:val="24"/>
         </w:rPr>
-        <w:t>blus het braadvocht eventueel nog af met rode wijn</w:t>
+        <w:t xml:space="preserve">draai de filet </w:t>
+      </w:r>
+      <w:r>
+        <w:rPr>
+          <w:rFonts w:ascii="Arial" w:hAnsi="Arial" w:cs="Arial"/>
+          <w:sz w:val="24"/>
+          <w:szCs w:val="24"/>
+        </w:rPr>
+        <w:t xml:space="preserve">weer </w:t>
+      </w:r>
+      <w:r>
+        <w:rPr>
+          <w:rFonts w:ascii="Arial" w:hAnsi="Arial" w:cs="Arial"/>
+          <w:sz w:val="24"/>
+          <w:szCs w:val="24"/>
+        </w:rPr>
+        <w:t xml:space="preserve">terug naar de </w:t>
+      </w:r>
+      <w:proofErr w:type="spellStart"/>
+      <w:r>
+        <w:rPr>
+          <w:rFonts w:ascii="Arial" w:hAnsi="Arial" w:cs="Arial"/>
+          <w:sz w:val="24"/>
+          <w:szCs w:val="24"/>
+        </w:rPr>
+        <w:t>ve</w:t>
+      </w:r>
+      <w:r>
+        <w:rPr>
+          <w:rFonts w:ascii="Arial" w:hAnsi="Arial" w:cs="Arial"/>
+          <w:sz w:val="24"/>
+          <w:szCs w:val="24"/>
+        </w:rPr>
+        <w:t>t</w:t>
+      </w:r>
+      <w:r>
+        <w:rPr>
+          <w:rFonts w:ascii="Arial" w:hAnsi="Arial" w:cs="Arial"/>
+          <w:sz w:val="24"/>
+          <w:szCs w:val="24"/>
+        </w:rPr>
+        <w:t>kant</w:t>
+      </w:r>
+      <w:proofErr w:type="spellEnd"/>
+      <w:r>
+        <w:rPr>
+          <w:rFonts w:ascii="Arial" w:hAnsi="Arial" w:cs="Arial"/>
+          <w:sz w:val="24"/>
+          <w:szCs w:val="24"/>
+        </w:rPr>
+        <w:t xml:space="preserve"> en braad deze </w:t>
+      </w:r>
+      <w:r>
+        <w:rPr>
+          <w:rFonts w:ascii="Arial" w:hAnsi="Arial" w:cs="Arial"/>
+          <w:sz w:val="24"/>
+          <w:szCs w:val="24"/>
+        </w:rPr>
+        <w:t xml:space="preserve">kant </w:t>
+      </w:r>
+      <w:proofErr w:type="spellStart"/>
+      <w:r>
+        <w:rPr>
+          <w:rFonts w:ascii="Arial" w:hAnsi="Arial" w:cs="Arial"/>
+          <w:sz w:val="24"/>
+          <w:szCs w:val="24"/>
+        </w:rPr>
+        <w:t>n</w:t>
+      </w:r>
+      <w:r>
+        <w:rPr>
+          <w:rFonts w:ascii="Arial" w:hAnsi="Arial" w:cs="Arial"/>
+          <w:sz w:val="24"/>
+          <w:szCs w:val="24"/>
+        </w:rPr>
+        <w:t>ò</w:t>
+      </w:r>
+      <w:r>
+        <w:rPr>
+          <w:rFonts w:ascii="Arial" w:hAnsi="Arial" w:cs="Arial"/>
+          <w:sz w:val="24"/>
+          <w:szCs w:val="24"/>
+        </w:rPr>
+        <w:t>g</w:t>
+      </w:r>
+      <w:proofErr w:type="spellEnd"/>
+      <w:r>
+        <w:rPr>
+          <w:rFonts w:ascii="Arial" w:hAnsi="Arial" w:cs="Arial"/>
+          <w:sz w:val="24"/>
+          <w:szCs w:val="24"/>
+        </w:rPr>
+        <w:t xml:space="preserve"> eens drie minuten </w:t>
+      </w:r>
+    </w:p>
+    <w:p>
+      <w:pPr>
+        <w:pStyle w:val="Lijstalinea"/>
+        <w:numPr>
+          <w:ilvl w:val="0"/>
+          <w:numId w:val="3"/>
+        </w:numPr>
+        <w:rPr>
+          <w:rFonts w:ascii="Arial" w:hAnsi="Arial" w:cs="Arial"/>
+          <w:sz w:val="24"/>
+          <w:szCs w:val="24"/>
+        </w:rPr>
+      </w:pPr>
+      <w:r>
+        <w:rPr>
+          <w:rFonts w:ascii="Arial" w:hAnsi="Arial" w:cs="Arial"/>
+          <w:sz w:val="24"/>
+          <w:szCs w:val="24"/>
+        </w:rPr>
+        <w:t xml:space="preserve">wikkel </w:t>
+      </w:r>
+      <w:r>
+        <w:rPr>
+          <w:rFonts w:ascii="Arial" w:hAnsi="Arial" w:cs="Arial"/>
+          <w:sz w:val="24"/>
+          <w:szCs w:val="24"/>
+        </w:rPr>
+        <w:t xml:space="preserve">daarna </w:t>
+      </w:r>
+      <w:r>
+        <w:rPr>
+          <w:rFonts w:ascii="Arial" w:hAnsi="Arial" w:cs="Arial"/>
+          <w:sz w:val="24"/>
+          <w:szCs w:val="24"/>
+        </w:rPr>
+        <w:t>de filet</w:t>
+      </w:r>
+      <w:r>
+        <w:rPr>
+          <w:rFonts w:ascii="Arial" w:hAnsi="Arial" w:cs="Arial"/>
+          <w:sz w:val="24"/>
+          <w:szCs w:val="24"/>
+        </w:rPr>
+        <w:t xml:space="preserve"> in aluminiumfolie </w:t>
+      </w:r>
+      <w:r>
+        <w:rPr>
+          <w:rFonts w:ascii="Arial" w:hAnsi="Arial" w:cs="Arial"/>
+          <w:sz w:val="24"/>
+          <w:szCs w:val="24"/>
+        </w:rPr>
+        <w:t xml:space="preserve">en </w:t>
+      </w:r>
+    </w:p>
+    <w:p>
+      <w:pPr>
+        <w:pStyle w:val="Lijstalinea"/>
+        <w:numPr>
+          <w:ilvl w:val="0"/>
+          <w:numId w:val="3"/>
+        </w:numPr>
+        <w:rPr>
+          <w:rFonts w:ascii="Arial" w:hAnsi="Arial" w:cs="Arial"/>
+          <w:sz w:val="24"/>
+          <w:szCs w:val="24"/>
+        </w:rPr>
+      </w:pPr>
+      <w:r>
+        <w:rPr>
+          <w:rFonts w:ascii="Arial" w:hAnsi="Arial" w:cs="Arial"/>
+          <w:sz w:val="24"/>
+          <w:szCs w:val="24"/>
+        </w:rPr>
+        <w:t>laat</w:t>
+      </w:r>
+      <w:r>
+        <w:rPr>
+          <w:rFonts w:ascii="Arial" w:hAnsi="Arial" w:cs="Arial"/>
+          <w:sz w:val="24"/>
+          <w:szCs w:val="24"/>
+        </w:rPr>
+        <w:t xml:space="preserve"> </w:t>
+      </w:r>
+      <w:r>
+        <w:rPr>
+          <w:rFonts w:ascii="Arial" w:hAnsi="Arial" w:cs="Arial"/>
+          <w:sz w:val="24"/>
+          <w:szCs w:val="24"/>
+        </w:rPr>
+        <w:t>de filet</w:t>
+      </w:r>
+      <w:r>
+        <w:rPr>
+          <w:rFonts w:ascii="Arial" w:hAnsi="Arial" w:cs="Arial"/>
+          <w:sz w:val="24"/>
+          <w:szCs w:val="24"/>
+        </w:rPr>
+        <w:t xml:space="preserve"> </w:t>
+      </w:r>
+      <w:r>
+        <w:rPr>
+          <w:rFonts w:ascii="Arial" w:hAnsi="Arial" w:cs="Arial"/>
+          <w:sz w:val="24"/>
+          <w:szCs w:val="24"/>
+        </w:rPr>
+        <w:t>‘</w:t>
+      </w:r>
+      <w:r>
+        <w:rPr>
+          <w:rFonts w:ascii="Arial" w:hAnsi="Arial" w:cs="Arial"/>
+          <w:sz w:val="24"/>
+          <w:szCs w:val="24"/>
+        </w:rPr>
+        <w:t>n minuut of</w:t>
+      </w:r>
+      <w:r>
+        <w:rPr>
+          <w:rFonts w:ascii="Arial" w:hAnsi="Arial" w:cs="Arial"/>
+          <w:sz w:val="24"/>
+          <w:szCs w:val="24"/>
+        </w:rPr>
+        <w:t xml:space="preserve"> vijf minuten</w:t>
+      </w:r>
+      <w:r>
+        <w:rPr>
+          <w:rFonts w:ascii="Arial" w:hAnsi="Arial" w:cs="Arial"/>
+          <w:sz w:val="24"/>
+          <w:szCs w:val="24"/>
+        </w:rPr>
+        <w:t xml:space="preserve"> </w:t>
+      </w:r>
+      <w:r>
+        <w:rPr>
+          <w:rFonts w:ascii="Arial" w:hAnsi="Arial" w:cs="Arial"/>
+          <w:sz w:val="24"/>
+          <w:szCs w:val="24"/>
+        </w:rPr>
+        <w:t>rusten</w:t>
+      </w:r>
+    </w:p>
+    <w:p>
+      <w:pPr>
+        <w:pStyle w:val="Lijstalinea"/>
+        <w:numPr>
+          <w:ilvl w:val="0"/>
+          <w:numId w:val="3"/>
+        </w:numPr>
+        <w:rPr>
+          <w:rFonts w:ascii="Arial" w:hAnsi="Arial" w:cs="Arial"/>
+          <w:sz w:val="24"/>
+          <w:szCs w:val="24"/>
+        </w:rPr>
+      </w:pPr>
+      <w:r>
+        <w:rPr>
+          <w:rFonts w:ascii="Arial" w:hAnsi="Arial" w:cs="Arial"/>
+          <w:sz w:val="24"/>
+          <w:szCs w:val="24"/>
+        </w:rPr>
+        <w:t xml:space="preserve">blus het braadvocht af met </w:t>
+      </w:r>
+      <w:r>
+        <w:rPr>
+          <w:rFonts w:ascii="Arial" w:hAnsi="Arial" w:cs="Arial"/>
+          <w:sz w:val="24"/>
+          <w:szCs w:val="24"/>
+        </w:rPr>
+        <w:t xml:space="preserve">wat </w:t>
+      </w:r>
+      <w:r>
+        <w:rPr>
+          <w:rFonts w:ascii="Arial" w:hAnsi="Arial" w:cs="Arial"/>
+          <w:sz w:val="24"/>
+          <w:szCs w:val="24"/>
+        </w:rPr>
+        <w:t>rode wijn</w:t>
+      </w:r>
+      <w:r>
+        <w:rPr>
+          <w:rFonts w:ascii="Arial" w:hAnsi="Arial" w:cs="Arial"/>
+          <w:sz w:val="24"/>
+          <w:szCs w:val="24"/>
+        </w:rPr>
+        <w:t xml:space="preserve"> en …</w:t>
+      </w:r>
+    </w:p>
+    <w:p>
+      <w:pPr>
+        <w:pStyle w:val="Lijstalinea"/>
+        <w:rPr>
+          <w:rFonts w:ascii="Arial" w:hAnsi="Arial" w:cs="Arial"/>
+          <w:sz w:val="24"/>
+          <w:szCs w:val="24"/>
+        </w:rPr>
+      </w:pPr>
+    </w:p>
+    <w:p>
+      <w:pPr>
+        <w:rPr>
+          <w:rFonts w:ascii="Arial" w:hAnsi="Arial" w:cs="Arial"/>
+          <w:sz w:val="24"/>
+          <w:szCs w:val="24"/>
+        </w:rPr>
+      </w:pPr>
+      <w:r>
+        <w:rPr>
+          <w:rFonts w:ascii="Arial" w:hAnsi="Arial" w:cs="Arial"/>
+          <w:sz w:val="24"/>
+          <w:szCs w:val="24"/>
+        </w:rPr>
+        <w:t xml:space="preserve">Smullen maar </w:t>
+      </w:r>
+      <w:r>
+        <w:rPr>
+          <mc:AlternateContent>
+            <mc:Choice Requires="w16se">
+              <w:rFonts w:ascii="Arial" w:hAnsi="Arial" w:cs="Arial"/>
+            </mc:Choice>
+            <mc:Fallback>
+              <w:rFonts w:ascii="Segoe UI Emoji" w:eastAsia="Segoe UI Emoji" w:hAnsi="Segoe UI Emoji" w:cs="Segoe UI Emoji"/>
+            </mc:Fallback>
+          </mc:AlternateContent>
+          <w:sz w:val="24"/>
+          <w:szCs w:val="24"/>
+        </w:rPr>
+        <mc:AlternateContent>
+          <mc:Choice Requires="w16se">
+            <w16se:symEx w16se:font="Segoe UI Emoji" w16se:char="1F60A"/>
+          </mc:Choice>
+          <mc:Fallback>
+            <w:t>😊</w:t>
+          </mc:Fallback>
+        </mc:AlternateContent>
       </w:r>
     </w:p>
     <w:p>
@@ -757,9 +1288,122 @@
     </w:lvl>
   </w:abstractNum>
   <w:abstractNum w:abstractNumId="1" w15:restartNumberingAfterBreak="0">
-    <w:nsid w:val="1EFC5EC4"/>
+    <w:nsid w:val="55CF267A"/>
     <w:multiLevelType w:val="hybridMultilevel"/>
-    <w:tmpl w:val="BD62D0C2"/>
+    <w:tmpl w:val="88EC2D36"/>
+    <w:lvl w:ilvl="0" w:tplc="04130001">
+      <w:start w:val="1"/>
+      <w:numFmt w:val="bullet"/>
+      <w:lvlText w:val=""/>
+      <w:lvlJc w:val="left"/>
+      <w:pPr>
+        <w:ind w:left="1080" w:hanging="360"/>
+      </w:pPr>
+      <w:rPr>
+        <w:rFonts w:ascii="Symbol" w:hAnsi="Symbol" w:hint="default"/>
+      </w:rPr>
+    </w:lvl>
+    <w:lvl w:ilvl="1" w:tplc="04130003" w:tentative="1">
+      <w:start w:val="1"/>
+      <w:numFmt w:val="bullet"/>
+      <w:lvlText w:val="o"/>
+      <w:lvlJc w:val="left"/>
+      <w:pPr>
+        <w:ind w:left="1800" w:hanging="360"/>
+      </w:pPr>
+      <w:rPr>
+        <w:rFonts w:ascii="Courier New" w:hAnsi="Courier New" w:cs="Courier New" w:hint="default"/>
+      </w:rPr>
+    </w:lvl>
+    <w:lvl w:ilvl="2" w:tplc="04130005" w:tentative="1">
+      <w:start w:val="1"/>
+      <w:numFmt w:val="bullet"/>
+      <w:lvlText w:val=""/>
+      <w:lvlJc w:val="left"/>
+      <w:pPr>
+        <w:ind w:left="2520" w:hanging="360"/>
+      </w:pPr>
+      <w:rPr>
+        <w:rFonts w:ascii="Wingdings" w:hAnsi="Wingdings" w:hint="default"/>
+      </w:rPr>
+    </w:lvl>
+    <w:lvl w:ilvl="3" w:tplc="04130001" w:tentative="1">
+      <w:start w:val="1"/>
+      <w:numFmt w:val="bullet"/>
+      <w:lvlText w:val=""/>
+      <w:lvlJc w:val="left"/>
+      <w:pPr>
+        <w:ind w:left="3240" w:hanging="360"/>
+      </w:pPr>
+      <w:rPr>
+        <w:rFonts w:ascii="Symbol" w:hAnsi="Symbol" w:hint="default"/>
+      </w:rPr>
+    </w:lvl>
+    <w:lvl w:ilvl="4" w:tplc="04130003" w:tentative="1">
+      <w:start w:val="1"/>
+      <w:numFmt w:val="bullet"/>
+      <w:lvlText w:val="o"/>
+      <w:lvlJc w:val="left"/>
+      <w:pPr>
+        <w:ind w:left="3960" w:hanging="360"/>
+      </w:pPr>
+      <w:rPr>
+        <w:rFonts w:ascii="Courier New" w:hAnsi="Courier New" w:cs="Courier New" w:hint="default"/>
+      </w:rPr>
+    </w:lvl>
+    <w:lvl w:ilvl="5" w:tplc="04130005" w:tentative="1">
+      <w:start w:val="1"/>
+      <w:numFmt w:val="bullet"/>
+      <w:lvlText w:val=""/>
+      <w:lvlJc w:val="left"/>
+      <w:pPr>
+        <w:ind w:left="4680" w:hanging="360"/>
+      </w:pPr>
+      <w:rPr>
+        <w:rFonts w:ascii="Wingdings" w:hAnsi="Wingdings" w:hint="default"/>
+      </w:rPr>
+    </w:lvl>
+    <w:lvl w:ilvl="6" w:tplc="04130001" w:tentative="1">
+      <w:start w:val="1"/>
+      <w:numFmt w:val="bullet"/>
+      <w:lvlText w:val=""/>
+      <w:lvlJc w:val="left"/>
+      <w:pPr>
+        <w:ind w:left="5400" w:hanging="360"/>
+      </w:pPr>
+      <w:rPr>
+        <w:rFonts w:ascii="Symbol" w:hAnsi="Symbol" w:hint="default"/>
+      </w:rPr>
+    </w:lvl>
+    <w:lvl w:ilvl="7" w:tplc="04130003" w:tentative="1">
+      <w:start w:val="1"/>
+      <w:numFmt w:val="bullet"/>
+      <w:lvlText w:val="o"/>
+      <w:lvlJc w:val="left"/>
+      <w:pPr>
+        <w:ind w:left="6120" w:hanging="360"/>
+      </w:pPr>
+      <w:rPr>
+        <w:rFonts w:ascii="Courier New" w:hAnsi="Courier New" w:cs="Courier New" w:hint="default"/>
+      </w:rPr>
+    </w:lvl>
+    <w:lvl w:ilvl="8" w:tplc="04130005" w:tentative="1">
+      <w:start w:val="1"/>
+      <w:numFmt w:val="bullet"/>
+      <w:lvlText w:val=""/>
+      <w:lvlJc w:val="left"/>
+      <w:pPr>
+        <w:ind w:left="6840" w:hanging="360"/>
+      </w:pPr>
+      <w:rPr>
+        <w:rFonts w:ascii="Wingdings" w:hAnsi="Wingdings" w:hint="default"/>
+      </w:rPr>
+    </w:lvl>
+  </w:abstractNum>
+  <w:abstractNum w:abstractNumId="2" w15:restartNumberingAfterBreak="0">
+    <w:nsid w:val="6AE52B36"/>
+    <w:multiLevelType w:val="hybridMultilevel"/>
+    <w:tmpl w:val="098C7DF4"/>
     <w:lvl w:ilvl="0" w:tplc="0413000F">
       <w:start w:val="1"/>
       <w:numFmt w:val="decimal"/>
@@ -863,119 +1507,6 @@
       <w:lvlJc w:val="left"/>
       <w:pPr>
         <w:ind w:left="6480" w:hanging="360"/>
-      </w:pPr>
-      <w:rPr>
-        <w:rFonts w:ascii="Wingdings" w:hAnsi="Wingdings" w:hint="default"/>
-      </w:rPr>
-    </w:lvl>
-  </w:abstractNum>
-  <w:abstractNum w:abstractNumId="2" w15:restartNumberingAfterBreak="0">
-    <w:nsid w:val="62BF13B7"/>
-    <w:multiLevelType w:val="hybridMultilevel"/>
-    <w:tmpl w:val="34B8F91A"/>
-    <w:lvl w:ilvl="0" w:tplc="04130001">
-      <w:start w:val="1"/>
-      <w:numFmt w:val="bullet"/>
-      <w:lvlText w:val=""/>
-      <w:lvlJc w:val="left"/>
-      <w:pPr>
-        <w:ind w:left="1080" w:hanging="360"/>
-      </w:pPr>
-      <w:rPr>
-        <w:rFonts w:ascii="Symbol" w:hAnsi="Symbol" w:hint="default"/>
-      </w:rPr>
-    </w:lvl>
-    <w:lvl w:ilvl="1" w:tplc="04130003" w:tentative="1">
-      <w:start w:val="1"/>
-      <w:numFmt w:val="bullet"/>
-      <w:lvlText w:val="o"/>
-      <w:lvlJc w:val="left"/>
-      <w:pPr>
-        <w:ind w:left="1800" w:hanging="360"/>
-      </w:pPr>
-      <w:rPr>
-        <w:rFonts w:ascii="Courier New" w:hAnsi="Courier New" w:cs="Courier New" w:hint="default"/>
-      </w:rPr>
-    </w:lvl>
-    <w:lvl w:ilvl="2" w:tplc="04130005" w:tentative="1">
-      <w:start w:val="1"/>
-      <w:numFmt w:val="bullet"/>
-      <w:lvlText w:val=""/>
-      <w:lvlJc w:val="left"/>
-      <w:pPr>
-        <w:ind w:left="2520" w:hanging="360"/>
-      </w:pPr>
-      <w:rPr>
-        <w:rFonts w:ascii="Wingdings" w:hAnsi="Wingdings" w:hint="default"/>
-      </w:rPr>
-    </w:lvl>
-    <w:lvl w:ilvl="3" w:tplc="04130001" w:tentative="1">
-      <w:start w:val="1"/>
-      <w:numFmt w:val="bullet"/>
-      <w:lvlText w:val=""/>
-      <w:lvlJc w:val="left"/>
-      <w:pPr>
-        <w:ind w:left="3240" w:hanging="360"/>
-      </w:pPr>
-      <w:rPr>
-        <w:rFonts w:ascii="Symbol" w:hAnsi="Symbol" w:hint="default"/>
-      </w:rPr>
-    </w:lvl>
-    <w:lvl w:ilvl="4" w:tplc="04130003" w:tentative="1">
-      <w:start w:val="1"/>
-      <w:numFmt w:val="bullet"/>
-      <w:lvlText w:val="o"/>
-      <w:lvlJc w:val="left"/>
-      <w:pPr>
-        <w:ind w:left="3960" w:hanging="360"/>
-      </w:pPr>
-      <w:rPr>
-        <w:rFonts w:ascii="Courier New" w:hAnsi="Courier New" w:cs="Courier New" w:hint="default"/>
-      </w:rPr>
-    </w:lvl>
-    <w:lvl w:ilvl="5" w:tplc="04130005" w:tentative="1">
-      <w:start w:val="1"/>
-      <w:numFmt w:val="bullet"/>
-      <w:lvlText w:val=""/>
-      <w:lvlJc w:val="left"/>
-      <w:pPr>
-        <w:ind w:left="4680" w:hanging="360"/>
-      </w:pPr>
-      <w:rPr>
-        <w:rFonts w:ascii="Wingdings" w:hAnsi="Wingdings" w:hint="default"/>
-      </w:rPr>
-    </w:lvl>
-    <w:lvl w:ilvl="6" w:tplc="04130001" w:tentative="1">
-      <w:start w:val="1"/>
-      <w:numFmt w:val="bullet"/>
-      <w:lvlText w:val=""/>
-      <w:lvlJc w:val="left"/>
-      <w:pPr>
-        <w:ind w:left="5400" w:hanging="360"/>
-      </w:pPr>
-      <w:rPr>
-        <w:rFonts w:ascii="Symbol" w:hAnsi="Symbol" w:hint="default"/>
-      </w:rPr>
-    </w:lvl>
-    <w:lvl w:ilvl="7" w:tplc="04130003" w:tentative="1">
-      <w:start w:val="1"/>
-      <w:numFmt w:val="bullet"/>
-      <w:lvlText w:val="o"/>
-      <w:lvlJc w:val="left"/>
-      <w:pPr>
-        <w:ind w:left="6120" w:hanging="360"/>
-      </w:pPr>
-      <w:rPr>
-        <w:rFonts w:ascii="Courier New" w:hAnsi="Courier New" w:cs="Courier New" w:hint="default"/>
-      </w:rPr>
-    </w:lvl>
-    <w:lvl w:ilvl="8" w:tplc="04130005" w:tentative="1">
-      <w:start w:val="1"/>
-      <w:numFmt w:val="bullet"/>
-      <w:lvlText w:val=""/>
-      <w:lvlJc w:val="left"/>
-      <w:pPr>
-        <w:ind w:left="6840" w:hanging="360"/>
       </w:pPr>
       <w:rPr>
         <w:rFonts w:ascii="Wingdings" w:hAnsi="Wingdings" w:hint="default"/>
@@ -986,10 +1517,10 @@
     <w:abstractNumId w:val="0"/>
   </w:num>
   <w:num w:numId="2">
-    <w:abstractNumId w:val="2"/>
+    <w:abstractNumId w:val="1"/>
   </w:num>
   <w:num w:numId="3">
-    <w:abstractNumId w:val="1"/>
+    <w:abstractNumId w:val="2"/>
   </w:num>
 </w:numbering>
 </file>

</xml_diff>